<commit_message>
Update project logbook document
Revised the '91815_Sven_Logboek kandidaat_Pog1.docx' file in the documentation. The update may include new entries or edits to existing content.
</commit_message>
<xml_diff>
--- a/documentation/91815_Sven_Logboek kandidaat_Pog1.docx
+++ b/documentation/91815_Sven_Logboek kandidaat_Pog1.docx
@@ -536,6 +536,11 @@
           </w:tcPr>
           <w:p>
             <w:r>
+              <w:t>Pitch gemaakt voor docenten</w:t>
+            </w:r>
+          </w:p>
+          <w:p>
+            <w:r>
               <w:t>Pitch gegeven aan docenten</w:t>
             </w:r>
           </w:p>
@@ -740,10 +745,7 @@
           </w:tcPr>
           <w:p>
             <w:r>
-              <w:t>Gestart aan damage dealing s</w:t>
-            </w:r>
-            <w:r>
-              <w:t>ystem</w:t>
+              <w:t>Team overleg gedaan en een begin gemaakt hoe damage dealing gaat werken</w:t>
             </w:r>
           </w:p>
         </w:tc>
@@ -810,7 +812,12 @@
           </w:tcPr>
           <w:p>
             <w:r>
-              <w:t>Damage gedeelte afgemaakt</w:t>
+              <w:t>Team overleg gedaan</w:t>
+            </w:r>
+          </w:p>
+          <w:p>
+            <w:r>
+              <w:t>Simple dammage gedeelte gemaakt</w:t>
             </w:r>
           </w:p>
         </w:tc>
@@ -876,30 +883,13 @@
             <w:tcW w:w="1174" w:type="pct"/>
           </w:tcPr>
           <w:p>
-            <w:pPr>
-              <w:rPr>
-                <w:lang w:val="en-GB"/>
-              </w:rPr>
-            </w:pPr>
-            <w:r>
-              <w:rPr>
-                <w:lang w:val="en-GB"/>
-              </w:rPr>
-              <w:t>Damage dealing systeem is a</w:t>
-            </w:r>
-            <w:r>
-              <w:rPr>
-                <w:lang w:val="en-GB"/>
-              </w:rPr>
-              <w:t>f</w:t>
-            </w:r>
-          </w:p>
-          <w:p>
-            <w:r>
-              <w:t>Planning en ontwerp bijna a</w:t>
-            </w:r>
-            <w:r>
-              <w:t>f</w:t>
+            <w:r>
+              <w:t>Er is nu een manier om damage te doen. Dit moet alleen nog in de game gedaan worden</w:t>
+            </w:r>
+          </w:p>
+          <w:p>
+            <w:r>
+              <w:t>Begonnen aan documentatie planning en ontwerp</w:t>
             </w:r>
           </w:p>
         </w:tc>
@@ -952,7 +942,11 @@
           <w:tcPr>
             <w:tcW w:w="1174" w:type="pct"/>
           </w:tcPr>
-          <w:p/>
+          <w:p>
+            <w:r>
+              <w:t>Afgemaakt van documentatie planning en ontwerp</w:t>
+            </w:r>
+          </w:p>
         </w:tc>
         <w:tc>
           <w:tcPr>
@@ -1003,7 +997,14 @@
           <w:tcPr>
             <w:tcW w:w="1174" w:type="pct"/>
           </w:tcPr>
-          <w:p/>
+          <w:p>
+            <w:r>
+              <w:t>We hebben de game besproken</w:t>
+            </w:r>
+            <w:r>
+              <w:t xml:space="preserve"> over wat het precies gaat worden</w:t>
+            </w:r>
+          </w:p>
         </w:tc>
         <w:tc>
           <w:tcPr>
@@ -1068,7 +1069,12 @@
           </w:tcPr>
           <w:p>
             <w:r>
-              <w:t>Je kan kiezen welke creature je wil</w:t>
+              <w:t>Je kan een creature kiezen en dan wordt die opgeslagen in een class.</w:t>
+            </w:r>
+          </w:p>
+          <w:p>
+            <w:r>
+              <w:t>Daarna kun je op swap klikken en dan een gekozen creature kiezen</w:t>
             </w:r>
           </w:p>
         </w:tc>
@@ -1093,6 +1099,7 @@
           </w:tcPr>
           <w:p>
             <w:r>
+              <w:lastRenderedPageBreak/>
               <w:t>21-5-2025</w:t>
             </w:r>
           </w:p>
@@ -1231,7 +1238,21 @@
           </w:tcPr>
           <w:p>
             <w:r>
-              <w:t>Je kan nu element attacks doen die enemy curse + logs</w:t>
+              <w:t>Je kan nu element attacks doen die enemy curse</w:t>
+            </w:r>
+            <w:r>
+              <w:t>n waardoor die ge debufft worden.</w:t>
+            </w:r>
+          </w:p>
+          <w:p>
+            <w:r>
+              <w:t xml:space="preserve">Ik heb een manier om </w:t>
+            </w:r>
+            <w:r>
+              <w:t>logs</w:t>
+            </w:r>
+            <w:r>
+              <w:t xml:space="preserve"> te zien</w:t>
             </w:r>
           </w:p>
         </w:tc>
@@ -1295,10 +1316,7 @@
           </w:tcPr>
           <w:p>
             <w:r>
-              <w:t xml:space="preserve">Primary doet bonus damage tegen </w:t>
-            </w:r>
-            <w:r>
-              <w:t>strong mense</w:t>
+              <w:t>Ik heb gefixed hoe de turn based logic werkt. Ik heb ook gemaakt dat als je een primary gebruikt die meer damage doet tegen de primay van tegenstander dan doe je meer damage</w:t>
             </w:r>
           </w:p>
         </w:tc>
@@ -1323,7 +1341,6 @@
           </w:tcPr>
           <w:p>
             <w:r>
-              <w:lastRenderedPageBreak/>
               <w:t>24-5-2025</w:t>
             </w:r>
           </w:p>
@@ -1363,7 +1380,15 @@
           </w:tcPr>
           <w:p>
             <w:r>
-              <w:t>Cpu kan swap element doet bonus damage</w:t>
+              <w:t>Cpu kan ook swappen naar andere creatures.</w:t>
+            </w:r>
+          </w:p>
+          <w:p>
+            <w:r>
+              <w:t>Element bonus damage tege ander</w:t>
+            </w:r>
+            <w:r>
+              <w:t>e werken nu ook</w:t>
             </w:r>
           </w:p>
         </w:tc>
@@ -1415,7 +1440,7 @@
           </w:tcPr>
           <w:p>
             <w:r>
-              <w:t>Cpu swap werkt nu beter</w:t>
+              <w:t>Cpu swap werkt nu beter en maakt ai slimmer</w:t>
             </w:r>
           </w:p>
         </w:tc>
@@ -1533,6 +1558,11 @@
               <w:t xml:space="preserve"> enviroment dan krijg je een random % de/buff</w:t>
             </w:r>
           </w:p>
+          <w:p>
+            <w:r>
+              <w:t>Json files zijn veranderd</w:t>
+            </w:r>
+          </w:p>
         </w:tc>
         <w:tc>
           <w:tcPr>
@@ -1582,7 +1612,7 @@
           </w:tcPr>
           <w:p>
             <w:r>
-              <w:t>Button dat stats laat zien</w:t>
+              <w:t>Een button waar de naam van de creature op staat laat stats zien</w:t>
             </w:r>
           </w:p>
         </w:tc>
@@ -1607,6 +1637,7 @@
           </w:tcPr>
           <w:p>
             <w:r>
+              <w:lastRenderedPageBreak/>
               <w:t>28-5-2025</w:t>
             </w:r>
           </w:p>
@@ -1765,13 +1796,19 @@
               <w:rPr>
                 <w:lang w:val="en-GB"/>
               </w:rPr>
-              <w:t>i updated storymode. Now y</w:t>
-            </w:r>
-            <w:r>
-              <w:rPr>
-                <w:lang w:val="en-GB"/>
-              </w:rPr>
-              <w:t>ou can join the lvl. Not fight yet</w:t>
+              <w:t>storymode</w:t>
+            </w:r>
+            <w:r>
+              <w:rPr>
+                <w:lang w:val="en-GB"/>
+              </w:rPr>
+              <w:t xml:space="preserve"> update</w:t>
+            </w:r>
+            <w:r>
+              <w:rPr>
+                <w:lang w:val="en-GB"/>
+              </w:rPr>
+              <w:t xml:space="preserve">. </w:t>
             </w:r>
           </w:p>
           <w:p>
@@ -1798,16 +1835,16 @@
             <w:tcW w:w="1174" w:type="pct"/>
           </w:tcPr>
           <w:p>
-            <w:pPr>
-              <w:rPr>
-                <w:lang w:val="en-GB"/>
-              </w:rPr>
-            </w:pPr>
-            <w:r>
-              <w:rPr>
-                <w:lang w:val="en-GB"/>
-              </w:rPr>
-              <w:t>It explains itself right?</w:t>
+            <w:r>
+              <w:t>Je kan nu een l</w:t>
+            </w:r>
+            <w:r>
+              <w:t>evel joinen om te spelen maar het spelen werkt nog niet</w:t>
+            </w:r>
+          </w:p>
+          <w:p>
+            <w:r>
+              <w:t>Er waren wat bugs die ik gefixed heb</w:t>
             </w:r>
           </w:p>
         </w:tc>
@@ -1860,13 +1897,25 @@
               <w:rPr>
                 <w:lang w:val="en-GB"/>
               </w:rPr>
-              <w:t>added json files for t</w:t>
-            </w:r>
-            <w:r>
-              <w:rPr>
-                <w:lang w:val="en-GB"/>
-              </w:rPr>
-              <w:t>he lvls</w:t>
+              <w:t xml:space="preserve">toegevoegt </w:t>
+            </w:r>
+            <w:r>
+              <w:rPr>
+                <w:lang w:val="en-GB"/>
+              </w:rPr>
+              <w:t xml:space="preserve">json files </w:t>
+            </w:r>
+            <w:r>
+              <w:rPr>
+                <w:lang w:val="en-GB"/>
+              </w:rPr>
+              <w:t>voor</w:t>
+            </w:r>
+            <w:r>
+              <w:rPr>
+                <w:lang w:val="en-GB"/>
+              </w:rPr>
+              <w:t xml:space="preserve"> lvls</w:t>
             </w:r>
           </w:p>
           <w:p>
@@ -1876,15 +1925,24 @@
                 <w:ilvl w:val="0"/>
                 <w:numId w:val="10"/>
               </w:numPr>
-              <w:rPr>
-                <w:lang w:val="en-GB"/>
-              </w:rPr>
-            </w:pPr>
-            <w:r>
-              <w:rPr>
-                <w:lang w:val="en-GB"/>
-              </w:rPr>
-              <w:t>added creatures to the json files for lvls</w:t>
+            </w:pPr>
+            <w:r>
+              <w:t xml:space="preserve">toegevoegt </w:t>
+            </w:r>
+            <w:r>
+              <w:t xml:space="preserve">creatures </w:t>
+            </w:r>
+            <w:r>
+              <w:t>aan de</w:t>
+            </w:r>
+            <w:r>
+              <w:t xml:space="preserve"> json files </w:t>
+            </w:r>
+            <w:r>
+              <w:t>voor</w:t>
+            </w:r>
+            <w:r>
+              <w:t xml:space="preserve"> lvls</w:t>
             </w:r>
           </w:p>
           <w:p>
@@ -1902,7 +1960,25 @@
               <w:rPr>
                 <w:lang w:val="en-GB"/>
               </w:rPr>
-              <w:t>added amount of creatures player foor lvls</w:t>
+              <w:t xml:space="preserve">toegevoegt </w:t>
+            </w:r>
+            <w:r>
+              <w:rPr>
+                <w:lang w:val="en-GB"/>
+              </w:rPr>
+              <w:t xml:space="preserve">amount of creatures player </w:t>
+            </w:r>
+            <w:r>
+              <w:rPr>
+                <w:lang w:val="en-GB"/>
+              </w:rPr>
+              <w:t>voor</w:t>
+            </w:r>
+            <w:r>
+              <w:rPr>
+                <w:lang w:val="en-GB"/>
+              </w:rPr>
+              <w:t xml:space="preserve"> lvls</w:t>
             </w:r>
           </w:p>
           <w:p>
@@ -1912,15 +1988,24 @@
                 <w:ilvl w:val="0"/>
                 <w:numId w:val="10"/>
               </w:numPr>
-              <w:rPr>
-                <w:lang w:val="en-GB"/>
-              </w:rPr>
-            </w:pPr>
-            <w:r>
-              <w:rPr>
-                <w:lang w:val="en-GB"/>
-              </w:rPr>
-              <w:t>added strength modifier for cpu for lvls</w:t>
+            </w:pPr>
+            <w:r>
+              <w:t xml:space="preserve">toegevoegt </w:t>
+            </w:r>
+            <w:r>
+              <w:t xml:space="preserve">strength modifier </w:t>
+            </w:r>
+            <w:r>
+              <w:t>voor</w:t>
+            </w:r>
+            <w:r>
+              <w:t xml:space="preserve"> cpu </w:t>
+            </w:r>
+            <w:r>
+              <w:t>voor</w:t>
+            </w:r>
+            <w:r>
+              <w:t xml:space="preserve"> lvls</w:t>
             </w:r>
           </w:p>
           <w:p>
@@ -1938,7 +2023,25 @@
               <w:rPr>
                 <w:lang w:val="en-GB"/>
               </w:rPr>
-              <w:t>added daytime for lvls</w:t>
+              <w:t xml:space="preserve">toegevoegt </w:t>
+            </w:r>
+            <w:r>
+              <w:rPr>
+                <w:lang w:val="en-GB"/>
+              </w:rPr>
+              <w:t xml:space="preserve">daytime </w:t>
+            </w:r>
+            <w:r>
+              <w:rPr>
+                <w:lang w:val="en-GB"/>
+              </w:rPr>
+              <w:t>voor</w:t>
+            </w:r>
+            <w:r>
+              <w:rPr>
+                <w:lang w:val="en-GB"/>
+              </w:rPr>
+              <w:t xml:space="preserve"> lvls</w:t>
             </w:r>
           </w:p>
           <w:p>
@@ -1965,16 +2068,38 @@
             <w:tcW w:w="1174" w:type="pct"/>
           </w:tcPr>
           <w:p>
-            <w:pPr>
-              <w:rPr>
-                <w:lang w:val="en-GB"/>
-              </w:rPr>
-            </w:pPr>
-            <w:r>
-              <w:rPr>
-                <w:lang w:val="en-GB"/>
-              </w:rPr>
-              <w:t>It explains itself right?</w:t>
+            <w:r>
+              <w:t>Json file voor lvls g</w:t>
+            </w:r>
+            <w:r>
+              <w:t>emaakt.</w:t>
+            </w:r>
+          </w:p>
+          <w:p>
+            <w:pPr>
+              <w:rPr>
+                <w:lang w:val="en-GB"/>
+              </w:rPr>
+            </w:pPr>
+            <w:r>
+              <w:rPr>
+                <w:lang w:val="en-GB"/>
+              </w:rPr>
+              <w:t>Hierin zit: creatures, amount cre</w:t>
+            </w:r>
+            <w:r>
+              <w:rPr>
+                <w:lang w:val="en-GB"/>
+              </w:rPr>
+              <w:t>atures, strength, daytime.</w:t>
+            </w:r>
+          </w:p>
+          <w:p>
+            <w:r>
+              <w:t>En nu kun je o</w:t>
+            </w:r>
+            <w:r>
+              <w:t>ok fighten vanuit de story</w:t>
             </w:r>
           </w:p>
         </w:tc>
@@ -2117,16 +2242,14 @@
             <w:tcW w:w="1174" w:type="pct"/>
           </w:tcPr>
           <w:p>
-            <w:pPr>
-              <w:rPr>
-                <w:lang w:val="en-GB"/>
-              </w:rPr>
-            </w:pPr>
-            <w:r>
-              <w:rPr>
-                <w:lang w:val="en-GB"/>
-              </w:rPr>
-              <w:t>Mainly visuals</w:t>
+            <w:r>
+              <w:t>Visuals voor de space</w:t>
+            </w:r>
+            <w:r>
+              <w:t xml:space="preserve"> m</w:t>
+            </w:r>
+            <w:r>
+              <w:t>ap gemaakt</w:t>
             </w:r>
           </w:p>
         </w:tc>
@@ -2180,21 +2303,15 @@
                 <w:ilvl w:val="0"/>
                 <w:numId w:val="10"/>
               </w:numPr>
-              <w:rPr>
-                <w:lang w:val="en-GB"/>
-              </w:rPr>
-            </w:pPr>
-            <w:r>
-              <w:rPr>
-                <w:lang w:val="en-GB"/>
-              </w:rPr>
-              <w:t>space map is done n</w:t>
-            </w:r>
-            <w:r>
-              <w:rPr>
-                <w:lang w:val="en-GB"/>
-              </w:rPr>
-              <w:t>ow</w:t>
+            </w:pPr>
+            <w:r>
+              <w:t xml:space="preserve">space map is </w:t>
+            </w:r>
+            <w:r>
+              <w:t>nu k</w:t>
+            </w:r>
+            <w:r>
+              <w:t>laar</w:t>
             </w:r>
           </w:p>
           <w:p>
@@ -2221,16 +2338,16 @@
             <w:tcW w:w="1174" w:type="pct"/>
           </w:tcPr>
           <w:p>
-            <w:pPr>
-              <w:rPr>
-                <w:lang w:val="en-GB"/>
-              </w:rPr>
-            </w:pPr>
-            <w:r>
-              <w:rPr>
-                <w:lang w:val="en-GB"/>
-              </w:rPr>
-              <w:t>Now you can  lvl up with your account for more damage</w:t>
+            <w:r>
+              <w:t>Space map is nu h</w:t>
+            </w:r>
+            <w:r>
+              <w:t>ellemaal af</w:t>
+            </w:r>
+          </w:p>
+          <w:p>
+            <w:r>
+              <w:t>Je account heeft nu levels en dat doet de player creatures buffen</w:t>
             </w:r>
           </w:p>
         </w:tc>
@@ -2278,7 +2395,7 @@
               <w:rPr>
                 <w:lang w:val="en-GB"/>
               </w:rPr>
-              <w:t>added the hardcore</w:t>
+              <w:t>hardcore toegevoegt</w:t>
             </w:r>
           </w:p>
         </w:tc>
@@ -2296,7 +2413,7 @@
               <w:rPr>
                 <w:lang w:val="en-GB"/>
               </w:rPr>
-              <w:t>Hardcore is just normal but hard</w:t>
+              <w:t>Hardcore levels toegevoegt</w:t>
             </w:r>
           </w:p>
         </w:tc>
@@ -2331,7 +2448,6 @@
               </w:rPr>
             </w:pPr>
             <w:r>
-              <w:lastRenderedPageBreak/>
               <w:t>4-6-2025</w:t>
             </w:r>
           </w:p>
@@ -2347,15 +2463,12 @@
                 <w:ilvl w:val="0"/>
                 <w:numId w:val="10"/>
               </w:numPr>
-              <w:rPr>
-                <w:lang w:val="en-GB"/>
-              </w:rPr>
-            </w:pPr>
-            <w:r>
-              <w:rPr>
-                <w:lang w:val="en-GB"/>
-              </w:rPr>
-              <w:t>added gambling to get creatures.</w:t>
+            </w:pPr>
+            <w:r>
+              <w:t>gamble plek voor creatures te</w:t>
+            </w:r>
+            <w:r>
+              <w:t xml:space="preserve"> krijgen</w:t>
             </w:r>
           </w:p>
           <w:p>
@@ -2365,21 +2478,12 @@
                 <w:ilvl w:val="0"/>
                 <w:numId w:val="10"/>
               </w:numPr>
-              <w:rPr>
-                <w:lang w:val="en-GB"/>
-              </w:rPr>
-            </w:pPr>
-            <w:r>
-              <w:rPr>
-                <w:lang w:val="en-GB"/>
-              </w:rPr>
-              <w:t xml:space="preserve">Added </w:t>
-            </w:r>
-            <w:r>
-              <w:rPr>
-                <w:lang w:val="en-GB"/>
-              </w:rPr>
-              <w:t>creatures in the admin account.</w:t>
+            </w:pPr>
+            <w:r>
+              <w:t>Admin geen kaart meer n</w:t>
+            </w:r>
+            <w:r>
+              <w:t>odig</w:t>
             </w:r>
           </w:p>
           <w:p>
@@ -2397,7 +2501,7 @@
               <w:rPr>
                 <w:lang w:val="en-GB"/>
               </w:rPr>
-              <w:t>Added visuals for the marine map</w:t>
+              <w:t>Marine map visuals</w:t>
             </w:r>
           </w:p>
         </w:tc>
@@ -2406,22 +2510,16 @@
             <w:tcW w:w="1174" w:type="pct"/>
           </w:tcPr>
           <w:p>
-            <w:pPr>
-              <w:rPr>
-                <w:lang w:val="en-GB"/>
-              </w:rPr>
-            </w:pPr>
-            <w:r>
-              <w:rPr>
-                <w:lang w:val="en-GB"/>
-              </w:rPr>
-              <w:t>Admin account is</w:t>
-            </w:r>
-            <w:r>
-              <w:rPr>
-                <w:lang w:val="en-GB"/>
-              </w:rPr>
-              <w:t xml:space="preserve"> now with creatures. So you don’t need a card  if you admin. And you can gamble to get creatures</w:t>
+            <w:r>
+              <w:t>Je kan nu gamble v</w:t>
+            </w:r>
+            <w:r>
+              <w:t>oor creatures</w:t>
+            </w:r>
+          </w:p>
+          <w:p>
+            <w:r>
+              <w:t>Admin heeft geen kaart meer nodig marine map heeft visuals voor story</w:t>
             </w:r>
           </w:p>
         </w:tc>
@@ -2456,10 +2554,8 @@
               </w:rPr>
             </w:pPr>
             <w:r>
-              <w:t>5</w:t>
-            </w:r>
-            <w:r>
-              <w:t>-6-2025</w:t>
+              <w:lastRenderedPageBreak/>
+              <w:t>5-6-2025</w:t>
             </w:r>
           </w:p>
         </w:tc>
@@ -2500,7 +2596,13 @@
               <w:rPr>
                 <w:lang w:val="en-GB"/>
               </w:rPr>
-              <w:t>Underground map added</w:t>
+              <w:t xml:space="preserve">Underground map </w:t>
+            </w:r>
+            <w:r>
+              <w:rPr>
+                <w:lang w:val="en-GB"/>
+              </w:rPr>
+              <w:t>toegevoegt</w:t>
             </w:r>
           </w:p>
         </w:tc>
@@ -2509,11 +2611,17 @@
             <w:tcW w:w="1174" w:type="pct"/>
           </w:tcPr>
           <w:p>
-            <w:pPr>
-              <w:rPr>
-                <w:lang w:val="en-GB"/>
-              </w:rPr>
-            </w:pPr>
+            <w:r>
+              <w:t>Json level file gemaakt zo</w:t>
+            </w:r>
+            <w:r>
+              <w:t>dat marine ook gespeelt kan worden</w:t>
+            </w:r>
+          </w:p>
+          <w:p>
+            <w:r>
+              <w:t>Underground map toegevoegt</w:t>
+            </w:r>
           </w:p>
         </w:tc>
         <w:tc>
@@ -2547,10 +2655,7 @@
               </w:rPr>
             </w:pPr>
             <w:r>
-              <w:t>10</w:t>
-            </w:r>
-            <w:r>
-              <w:t>-6-2025</w:t>
+              <w:t>10-6-2025</w:t>
             </w:r>
           </w:p>
         </w:tc>
@@ -2565,15 +2670,12 @@
                 <w:ilvl w:val="0"/>
                 <w:numId w:val="10"/>
               </w:numPr>
-              <w:rPr>
-                <w:lang w:val="en-GB"/>
-              </w:rPr>
-            </w:pPr>
-            <w:r>
-              <w:rPr>
-                <w:lang w:val="en-GB"/>
-              </w:rPr>
-              <w:t>Added story for the game till after the cave map</w:t>
+            </w:pPr>
+            <w:r>
+              <w:t>Story voor de game t</w:t>
+            </w:r>
+            <w:r>
+              <w:t>oegevoegt tot en met de cave map</w:t>
             </w:r>
           </w:p>
         </w:tc>
@@ -2582,11 +2684,9 @@
             <w:tcW w:w="1174" w:type="pct"/>
           </w:tcPr>
           <w:p>
-            <w:pPr>
-              <w:rPr>
-                <w:lang w:val="en-GB"/>
-              </w:rPr>
-            </w:pPr>
+            <w:r>
+              <w:t>Als je nu bepaalde levels speelt krijg je creatures</w:t>
+            </w:r>
           </w:p>
         </w:tc>
         <w:tc>
@@ -2630,15 +2730,12 @@
                 <w:ilvl w:val="0"/>
                 <w:numId w:val="10"/>
               </w:numPr>
-              <w:rPr>
-                <w:lang w:val="en-GB"/>
-              </w:rPr>
-            </w:pPr>
-            <w:r>
-              <w:rPr>
-                <w:lang w:val="en-GB"/>
-              </w:rPr>
-              <w:t>Added story for the non hardcore part of the game</w:t>
+            </w:pPr>
+            <w:r>
+              <w:t>Story toegevoegt tot en m</w:t>
+            </w:r>
+            <w:r>
+              <w:t xml:space="preserve">ap </w:t>
             </w:r>
           </w:p>
           <w:p>
@@ -2656,7 +2753,7 @@
               <w:rPr>
                 <w:lang w:val="en-GB"/>
               </w:rPr>
-              <w:t>Added story for the hardcore part of the game</w:t>
+              <w:t>Story toegevoegt voor hardcore</w:t>
             </w:r>
           </w:p>
           <w:p>
@@ -2666,15 +2763,12 @@
                 <w:ilvl w:val="0"/>
                 <w:numId w:val="10"/>
               </w:numPr>
-              <w:rPr>
-                <w:lang w:val="en-GB"/>
-              </w:rPr>
-            </w:pPr>
-            <w:r>
-              <w:rPr>
-                <w:lang w:val="en-GB"/>
-              </w:rPr>
-              <w:t>Changed how you get into hardcore</w:t>
+            </w:pPr>
+            <w:r>
+              <w:t>Veranderd hoe hardcore precies w</w:t>
+            </w:r>
+            <w:r>
+              <w:t>erkt</w:t>
             </w:r>
           </w:p>
         </w:tc>
@@ -2683,11 +2777,14 @@
             <w:tcW w:w="1174" w:type="pct"/>
           </w:tcPr>
           <w:p>
-            <w:pPr>
-              <w:rPr>
-                <w:lang w:val="en-GB"/>
-              </w:rPr>
-            </w:pPr>
+            <w:r>
+              <w:t>Je krijgt nu overal story</w:t>
+            </w:r>
+          </w:p>
+          <w:p>
+            <w:r>
+              <w:t>Je zit nu vast in hardcore tot het werkt</w:t>
+            </w:r>
           </w:p>
         </w:tc>
         <w:tc>
@@ -2748,16 +2845,11 @@
             <w:tcW w:w="1174" w:type="pct"/>
           </w:tcPr>
           <w:p>
-            <w:pPr>
-              <w:rPr>
-                <w:lang w:val="en-GB"/>
-              </w:rPr>
-            </w:pPr>
-            <w:r>
-              <w:rPr>
-                <w:lang w:val="en-GB"/>
-              </w:rPr>
-              <w:t>The files werent up to date with the game things. Now they are</w:t>
+            <w:r>
+              <w:t>Json files zijn nu w</w:t>
+            </w:r>
+            <w:r>
+              <w:t>eer up to date met de game</w:t>
             </w:r>
           </w:p>
         </w:tc>
@@ -2771,6 +2863,759 @@
                 <w:lang w:val="en-GB"/>
               </w:rPr>
             </w:pPr>
+            <w:r>
+              <w:t>B1-K1-W3</w:t>
+            </w:r>
+          </w:p>
+        </w:tc>
+      </w:tr>
+      <w:tr>
+        <w:trPr>
+          <w:trHeight w:val="348"/>
+        </w:trPr>
+        <w:tc>
+          <w:tcPr>
+            <w:tcW w:w="815" w:type="pct"/>
+          </w:tcPr>
+          <w:p>
+            <w:r>
+              <w:t>16-6-2025</w:t>
+            </w:r>
+          </w:p>
+        </w:tc>
+        <w:tc>
+          <w:tcPr>
+            <w:tcW w:w="2500" w:type="pct"/>
+          </w:tcPr>
+          <w:p>
+            <w:pPr>
+              <w:pStyle w:val="Lijstalinea"/>
+              <w:numPr>
+                <w:ilvl w:val="0"/>
+                <w:numId w:val="10"/>
+              </w:numPr>
+              <w:rPr>
+                <w:lang w:val="en-GB"/>
+              </w:rPr>
+            </w:pPr>
+            <w:r>
+              <w:rPr>
+                <w:lang w:val="en-GB"/>
+              </w:rPr>
+              <w:t>Esp reader fix</w:t>
+            </w:r>
+          </w:p>
+          <w:p>
+            <w:pPr>
+              <w:pStyle w:val="Lijstalinea"/>
+              <w:numPr>
+                <w:ilvl w:val="0"/>
+                <w:numId w:val="10"/>
+              </w:numPr>
+              <w:rPr>
+                <w:lang w:val="en-GB"/>
+              </w:rPr>
+            </w:pPr>
+            <w:r>
+              <w:rPr>
+                <w:lang w:val="en-GB"/>
+              </w:rPr>
+              <w:t>Bug fixes</w:t>
+            </w:r>
+          </w:p>
+          <w:p>
+            <w:pPr>
+              <w:pStyle w:val="Lijstalinea"/>
+              <w:numPr>
+                <w:ilvl w:val="0"/>
+                <w:numId w:val="10"/>
+              </w:numPr>
+              <w:rPr>
+                <w:lang w:val="en-GB"/>
+              </w:rPr>
+            </w:pPr>
+            <w:r>
+              <w:rPr>
+                <w:lang w:val="en-GB"/>
+              </w:rPr>
+              <w:t>Visual verbeteringen</w:t>
+            </w:r>
+          </w:p>
+        </w:tc>
+        <w:tc>
+          <w:tcPr>
+            <w:tcW w:w="1174" w:type="pct"/>
+          </w:tcPr>
+          <w:p>
+            <w:r>
+              <w:t>De esp reader werkte niet met dingen op de kaart zetten dus dat heb ik gefixed.</w:t>
+            </w:r>
+          </w:p>
+          <w:p>
+            <w:r>
+              <w:t>Lezen van kaart heb ik ook gefixed</w:t>
+            </w:r>
+          </w:p>
+          <w:p>
+            <w:r>
+              <w:t>Bug fixing gedaan</w:t>
+            </w:r>
+          </w:p>
+          <w:p>
+            <w:r>
+              <w:t>Visuals werkte niet helemaal meer dus heb ik ook gedaan</w:t>
+            </w:r>
+          </w:p>
+        </w:tc>
+        <w:tc>
+          <w:tcPr>
+            <w:tcW w:w="511" w:type="pct"/>
+          </w:tcPr>
+          <w:p>
+            <w:r>
+              <w:t>B1-K1-W3</w:t>
+            </w:r>
+          </w:p>
+        </w:tc>
+      </w:tr>
+      <w:tr>
+        <w:trPr>
+          <w:trHeight w:val="348"/>
+        </w:trPr>
+        <w:tc>
+          <w:tcPr>
+            <w:tcW w:w="815" w:type="pct"/>
+          </w:tcPr>
+          <w:p>
+            <w:r>
+              <w:t>17-6-2025</w:t>
+            </w:r>
+          </w:p>
+        </w:tc>
+        <w:tc>
+          <w:tcPr>
+            <w:tcW w:w="2500" w:type="pct"/>
+          </w:tcPr>
+          <w:p>
+            <w:pPr>
+              <w:pStyle w:val="Lijstalinea"/>
+              <w:numPr>
+                <w:ilvl w:val="0"/>
+                <w:numId w:val="10"/>
+              </w:numPr>
+              <w:rPr>
+                <w:lang w:val="en-GB"/>
+              </w:rPr>
+            </w:pPr>
+            <w:r>
+              <w:rPr>
+                <w:lang w:val="en-GB"/>
+              </w:rPr>
+              <w:t>Gamble add to card button fix</w:t>
+            </w:r>
+          </w:p>
+          <w:p>
+            <w:pPr>
+              <w:pStyle w:val="Lijstalinea"/>
+              <w:numPr>
+                <w:ilvl w:val="0"/>
+                <w:numId w:val="10"/>
+              </w:numPr>
+            </w:pPr>
+            <w:r>
+              <w:t>Local of web laat plek van</w:t>
+            </w:r>
+            <w:r>
+              <w:t xml:space="preserve"> json gefixed</w:t>
+            </w:r>
+          </w:p>
+          <w:p>
+            <w:pPr>
+              <w:pStyle w:val="Lijstalinea"/>
+              <w:numPr>
+                <w:ilvl w:val="0"/>
+                <w:numId w:val="10"/>
+              </w:numPr>
+            </w:pPr>
+            <w:r>
+              <w:t>Gewerkt aan documentatie systeem test</w:t>
+            </w:r>
+          </w:p>
+        </w:tc>
+        <w:tc>
+          <w:tcPr>
+            <w:tcW w:w="1174" w:type="pct"/>
+          </w:tcPr>
+          <w:p>
+            <w:r>
+              <w:t>De button add to card op gamble plek werkt nu</w:t>
+            </w:r>
+            <w:r>
+              <w:t xml:space="preserve"> met op de kaart zetten</w:t>
+            </w:r>
+          </w:p>
+          <w:p>
+            <w:r>
+              <w:t>Je kan nu met een bool bepalen hoe je json laat</w:t>
+            </w:r>
+          </w:p>
+        </w:tc>
+        <w:tc>
+          <w:tcPr>
+            <w:tcW w:w="511" w:type="pct"/>
+          </w:tcPr>
+          <w:p>
+            <w:r>
+              <w:t>B1-K1-W3</w:t>
+            </w:r>
+          </w:p>
+          <w:p>
+            <w:r>
+              <w:t>B1-K1-W4</w:t>
+            </w:r>
+          </w:p>
+        </w:tc>
+      </w:tr>
+      <w:tr>
+        <w:trPr>
+          <w:trHeight w:val="348"/>
+        </w:trPr>
+        <w:tc>
+          <w:tcPr>
+            <w:tcW w:w="815" w:type="pct"/>
+          </w:tcPr>
+          <w:p>
+            <w:r>
+              <w:t>18-6-2025</w:t>
+            </w:r>
+          </w:p>
+        </w:tc>
+        <w:tc>
+          <w:tcPr>
+            <w:tcW w:w="2500" w:type="pct"/>
+          </w:tcPr>
+          <w:p>
+            <w:pPr>
+              <w:pStyle w:val="Lijstalinea"/>
+              <w:numPr>
+                <w:ilvl w:val="0"/>
+                <w:numId w:val="10"/>
+              </w:numPr>
+              <w:rPr>
+                <w:lang w:val="en-GB"/>
+              </w:rPr>
+            </w:pPr>
+            <w:r>
+              <w:rPr>
+                <w:lang w:val="en-GB"/>
+              </w:rPr>
+              <w:t>Creature duplicate fix</w:t>
+            </w:r>
+          </w:p>
+          <w:p>
+            <w:pPr>
+              <w:pStyle w:val="Lijstalinea"/>
+              <w:numPr>
+                <w:ilvl w:val="0"/>
+                <w:numId w:val="10"/>
+              </w:numPr>
+              <w:rPr>
+                <w:lang w:val="en-GB"/>
+              </w:rPr>
+            </w:pPr>
+            <w:r>
+              <w:rPr>
+                <w:lang w:val="en-GB"/>
+              </w:rPr>
+              <w:t>Website fix</w:t>
+            </w:r>
+          </w:p>
+          <w:p>
+            <w:pPr>
+              <w:pStyle w:val="Lijstalinea"/>
+              <w:numPr>
+                <w:ilvl w:val="0"/>
+                <w:numId w:val="10"/>
+              </w:numPr>
+            </w:pPr>
+            <w:r>
+              <w:t>Gewerkt aan documentatie systeem test</w:t>
+            </w:r>
+          </w:p>
+        </w:tc>
+        <w:tc>
+          <w:tcPr>
+            <w:tcW w:w="1174" w:type="pct"/>
+          </w:tcPr>
+          <w:p>
+            <w:r>
+              <w:t>Primary types werken nu weer op de website</w:t>
+            </w:r>
+          </w:p>
+          <w:p>
+            <w:r>
+              <w:t>Als creatrue al op kaart staat kun je hem niet nog een keer toevoegen</w:t>
+            </w:r>
+          </w:p>
+        </w:tc>
+        <w:tc>
+          <w:tcPr>
+            <w:tcW w:w="511" w:type="pct"/>
+          </w:tcPr>
+          <w:p>
+            <w:r>
+              <w:t>B1-K1-W3</w:t>
+            </w:r>
+          </w:p>
+          <w:p>
+            <w:r>
+              <w:t>B1-K1-W4</w:t>
+            </w:r>
+          </w:p>
+        </w:tc>
+      </w:tr>
+      <w:tr>
+        <w:trPr>
+          <w:trHeight w:val="348"/>
+        </w:trPr>
+        <w:tc>
+          <w:tcPr>
+            <w:tcW w:w="815" w:type="pct"/>
+          </w:tcPr>
+          <w:p>
+            <w:r>
+              <w:lastRenderedPageBreak/>
+              <w:t>19-6-2025</w:t>
+            </w:r>
+          </w:p>
+        </w:tc>
+        <w:tc>
+          <w:tcPr>
+            <w:tcW w:w="2500" w:type="pct"/>
+          </w:tcPr>
+          <w:p>
+            <w:pPr>
+              <w:pStyle w:val="Lijstalinea"/>
+              <w:numPr>
+                <w:ilvl w:val="0"/>
+                <w:numId w:val="10"/>
+              </w:numPr>
+              <w:rPr>
+                <w:lang w:val="en-GB"/>
+              </w:rPr>
+            </w:pPr>
+            <w:r>
+              <w:rPr>
+                <w:lang w:val="en-GB"/>
+              </w:rPr>
+              <w:t>Win lose fix</w:t>
+            </w:r>
+          </w:p>
+          <w:p>
+            <w:pPr>
+              <w:pStyle w:val="Lijstalinea"/>
+              <w:numPr>
+                <w:ilvl w:val="0"/>
+                <w:numId w:val="10"/>
+              </w:numPr>
+              <w:rPr>
+                <w:lang w:val="en-GB"/>
+              </w:rPr>
+            </w:pPr>
+            <w:r>
+              <w:rPr>
+                <w:lang w:val="en-GB"/>
+              </w:rPr>
+              <w:t>Gesprek gemert over game</w:t>
+            </w:r>
+          </w:p>
+        </w:tc>
+        <w:tc>
+          <w:tcPr>
+            <w:tcW w:w="1174" w:type="pct"/>
+          </w:tcPr>
+          <w:p>
+            <w:r>
+              <w:t>Als je wint dan krijg je een beter iets als alleen een massage box</w:t>
+            </w:r>
+          </w:p>
+          <w:p>
+            <w:r>
+              <w:t>Verbeter voorstellen gekregen van gemert</w:t>
+            </w:r>
+          </w:p>
+        </w:tc>
+        <w:tc>
+          <w:tcPr>
+            <w:tcW w:w="511" w:type="pct"/>
+          </w:tcPr>
+          <w:p>
+            <w:r>
+              <w:t>B1-K1-W5</w:t>
+            </w:r>
+          </w:p>
+          <w:p>
+            <w:r>
+              <w:t>B1-K1-W</w:t>
+            </w:r>
+            <w:r>
+              <w:t>3</w:t>
+            </w:r>
+          </w:p>
+        </w:tc>
+      </w:tr>
+      <w:tr>
+        <w:trPr>
+          <w:trHeight w:val="348"/>
+        </w:trPr>
+        <w:tc>
+          <w:tcPr>
+            <w:tcW w:w="815" w:type="pct"/>
+          </w:tcPr>
+          <w:p>
+            <w:r>
+              <w:t>23-6-2025</w:t>
+            </w:r>
+          </w:p>
+        </w:tc>
+        <w:tc>
+          <w:tcPr>
+            <w:tcW w:w="2500" w:type="pct"/>
+          </w:tcPr>
+          <w:p>
+            <w:pPr>
+              <w:pStyle w:val="Lijstalinea"/>
+              <w:numPr>
+                <w:ilvl w:val="0"/>
+                <w:numId w:val="10"/>
+              </w:numPr>
+            </w:pPr>
+            <w:r>
+              <w:t>Action display img voor al</w:t>
+            </w:r>
+            <w:r>
+              <w:t>s je een action doet</w:t>
+            </w:r>
+          </w:p>
+          <w:p>
+            <w:pPr>
+              <w:pStyle w:val="Lijstalinea"/>
+              <w:numPr>
+                <w:ilvl w:val="0"/>
+                <w:numId w:val="10"/>
+              </w:numPr>
+            </w:pPr>
+            <w:r>
+              <w:t>bugfix</w:t>
+            </w:r>
+          </w:p>
+        </w:tc>
+        <w:tc>
+          <w:tcPr>
+            <w:tcW w:w="1174" w:type="pct"/>
+          </w:tcPr>
+          <w:p>
+            <w:r>
+              <w:t>Je krijgt nu een img te zien als je een action uit voert</w:t>
+            </w:r>
+          </w:p>
+          <w:p>
+            <w:r>
+              <w:t>Een paar bugfixes</w:t>
+            </w:r>
+          </w:p>
+        </w:tc>
+        <w:tc>
+          <w:tcPr>
+            <w:tcW w:w="511" w:type="pct"/>
+          </w:tcPr>
+          <w:p>
+            <w:r>
+              <w:t>B1-K1-W3</w:t>
+            </w:r>
+          </w:p>
+        </w:tc>
+      </w:tr>
+      <w:tr>
+        <w:trPr>
+          <w:trHeight w:val="348"/>
+        </w:trPr>
+        <w:tc>
+          <w:tcPr>
+            <w:tcW w:w="815" w:type="pct"/>
+          </w:tcPr>
+          <w:p>
+            <w:r>
+              <w:t>24-6-2025</w:t>
+            </w:r>
+          </w:p>
+        </w:tc>
+        <w:tc>
+          <w:tcPr>
+            <w:tcW w:w="2500" w:type="pct"/>
+          </w:tcPr>
+          <w:p>
+            <w:pPr>
+              <w:pStyle w:val="Lijstalinea"/>
+              <w:numPr>
+                <w:ilvl w:val="0"/>
+                <w:numId w:val="10"/>
+              </w:numPr>
+            </w:pPr>
+            <w:r>
+              <w:t>comment</w:t>
+            </w:r>
+            <w:r>
+              <w:t>s</w:t>
+            </w:r>
+            <w:r>
+              <w:t xml:space="preserve"> toegevoegt aan </w:t>
+            </w:r>
+            <w:r>
+              <w:t>manager</w:t>
+            </w:r>
+          </w:p>
+          <w:p>
+            <w:pPr>
+              <w:pStyle w:val="Lijstalinea"/>
+              <w:numPr>
+                <w:ilvl w:val="0"/>
+                <w:numId w:val="10"/>
+              </w:numPr>
+            </w:pPr>
+            <w:r>
+              <w:t>comments toegevoegt aan gamblewindow</w:t>
+            </w:r>
+          </w:p>
+          <w:p>
+            <w:pPr>
+              <w:pStyle w:val="Lijstalinea"/>
+              <w:numPr>
+                <w:ilvl w:val="0"/>
+                <w:numId w:val="10"/>
+              </w:numPr>
+            </w:pPr>
+            <w:r>
+              <w:t>comments toegevoegt aan gamewindow</w:t>
+            </w:r>
+          </w:p>
+          <w:p>
+            <w:pPr>
+              <w:pStyle w:val="Lijstalinea"/>
+              <w:numPr>
+                <w:ilvl w:val="0"/>
+                <w:numId w:val="10"/>
+              </w:numPr>
+            </w:pPr>
+            <w:r>
+              <w:t>comments toegevoegt aan groundcrasherwindow</w:t>
+            </w:r>
+          </w:p>
+          <w:p>
+            <w:pPr>
+              <w:pStyle w:val="Lijstalinea"/>
+              <w:numPr>
+                <w:ilvl w:val="0"/>
+                <w:numId w:val="10"/>
+              </w:numPr>
+            </w:pPr>
+            <w:r>
+              <w:t>comments toegevoegt aan levelmapwindow</w:t>
+            </w:r>
+          </w:p>
+        </w:tc>
+        <w:tc>
+          <w:tcPr>
+            <w:tcW w:w="1174" w:type="pct"/>
+          </w:tcPr>
+          <w:p>
+            <w:r>
+              <w:t>Er staan nu veel meer comments die de code uitleggen</w:t>
+            </w:r>
+          </w:p>
+        </w:tc>
+        <w:tc>
+          <w:tcPr>
+            <w:tcW w:w="511" w:type="pct"/>
+          </w:tcPr>
+          <w:p>
+            <w:r>
+              <w:t>B1-K1-W3</w:t>
+            </w:r>
+          </w:p>
+        </w:tc>
+      </w:tr>
+      <w:tr>
+        <w:trPr>
+          <w:trHeight w:val="348"/>
+        </w:trPr>
+        <w:tc>
+          <w:tcPr>
+            <w:tcW w:w="815" w:type="pct"/>
+          </w:tcPr>
+          <w:p>
+            <w:r>
+              <w:t>25-6-2025</w:t>
+            </w:r>
+          </w:p>
+        </w:tc>
+        <w:tc>
+          <w:tcPr>
+            <w:tcW w:w="2500" w:type="pct"/>
+          </w:tcPr>
+          <w:p>
+            <w:pPr>
+              <w:pStyle w:val="Lijstalinea"/>
+              <w:numPr>
+                <w:ilvl w:val="0"/>
+                <w:numId w:val="10"/>
+              </w:numPr>
+            </w:pPr>
+            <w:r>
+              <w:t>comments toegevoegt aan login w</w:t>
+            </w:r>
+            <w:r>
+              <w:t>indow</w:t>
+            </w:r>
+          </w:p>
+          <w:p>
+            <w:pPr>
+              <w:pStyle w:val="Lijstalinea"/>
+              <w:numPr>
+                <w:ilvl w:val="0"/>
+                <w:numId w:val="10"/>
+              </w:numPr>
+            </w:pPr>
+            <w:r>
+              <w:t>comments toegevoegt aan main window</w:t>
+            </w:r>
+          </w:p>
+          <w:p>
+            <w:pPr>
+              <w:pStyle w:val="Lijstalinea"/>
+              <w:numPr>
+                <w:ilvl w:val="0"/>
+                <w:numId w:val="10"/>
+              </w:numPr>
+            </w:pPr>
+            <w:r>
+              <w:t>comments toegeveogt aan story window</w:t>
+            </w:r>
+          </w:p>
+          <w:p>
+            <w:pPr>
+              <w:pStyle w:val="Lijstalinea"/>
+              <w:numPr>
+                <w:ilvl w:val="0"/>
+                <w:numId w:val="10"/>
+              </w:numPr>
+            </w:pPr>
+            <w:r>
+              <w:t>login/logout verbetert</w:t>
+            </w:r>
+          </w:p>
+        </w:tc>
+        <w:tc>
+          <w:tcPr>
+            <w:tcW w:w="1174" w:type="pct"/>
+          </w:tcPr>
+          <w:p>
+            <w:r>
+              <w:t>Er staan nu veel meer comments die de code uitleggen</w:t>
+            </w:r>
+          </w:p>
+          <w:p>
+            <w:r>
+              <w:t>Logout is nu toegevoegt en login systeem is over het algemeen verbeterd</w:t>
+            </w:r>
+          </w:p>
+        </w:tc>
+        <w:tc>
+          <w:tcPr>
+            <w:tcW w:w="511" w:type="pct"/>
+          </w:tcPr>
+          <w:p>
+            <w:r>
+              <w:t>B1-K1-W3</w:t>
+            </w:r>
+          </w:p>
+        </w:tc>
+      </w:tr>
+      <w:tr>
+        <w:trPr>
+          <w:trHeight w:val="348"/>
+        </w:trPr>
+        <w:tc>
+          <w:tcPr>
+            <w:tcW w:w="815" w:type="pct"/>
+          </w:tcPr>
+          <w:p>
+            <w:r>
+              <w:t>26-6-2025</w:t>
+            </w:r>
+          </w:p>
+        </w:tc>
+        <w:tc>
+          <w:tcPr>
+            <w:tcW w:w="2500" w:type="pct"/>
+          </w:tcPr>
+          <w:p>
+            <w:pPr>
+              <w:pStyle w:val="Lijstalinea"/>
+              <w:numPr>
+                <w:ilvl w:val="0"/>
+                <w:numId w:val="10"/>
+              </w:numPr>
+              <w:rPr>
+                <w:lang w:val="en-GB"/>
+              </w:rPr>
+            </w:pPr>
+            <w:r>
+              <w:rPr>
+                <w:lang w:val="en-GB"/>
+              </w:rPr>
+              <w:t>logbook afmaken/verbeteren</w:t>
+            </w:r>
+          </w:p>
+          <w:p>
+            <w:pPr>
+              <w:pStyle w:val="Lijstalinea"/>
+              <w:numPr>
+                <w:ilvl w:val="0"/>
+                <w:numId w:val="10"/>
+              </w:numPr>
+              <w:rPr>
+                <w:lang w:val="en-GB"/>
+              </w:rPr>
+            </w:pPr>
+            <w:r>
+              <w:rPr>
+                <w:lang w:val="en-GB"/>
+              </w:rPr>
+              <w:t>klaarmaken voor avond</w:t>
+            </w:r>
+          </w:p>
+        </w:tc>
+        <w:tc>
+          <w:tcPr>
+            <w:tcW w:w="1174" w:type="pct"/>
+          </w:tcPr>
+          <w:p>
+            <w:r>
+              <w:t>Logboek helemaal af/verbeterd</w:t>
+            </w:r>
+          </w:p>
+          <w:p>
+            <w:r>
+              <w:t>Kleine dingen fixen voor de avond</w:t>
+            </w:r>
+          </w:p>
+        </w:tc>
+        <w:tc>
+          <w:tcPr>
+            <w:tcW w:w="511" w:type="pct"/>
+          </w:tcPr>
+          <w:p>
             <w:r>
               <w:t>B1-K1-W3</w:t>
             </w:r>
@@ -2778,20 +3623,8 @@
         </w:tc>
       </w:tr>
     </w:tbl>
-    <w:p>
-      <w:pPr>
-        <w:rPr>
-          <w:lang w:val="en-GB"/>
-        </w:rPr>
-      </w:pPr>
-    </w:p>
-    <w:p>
-      <w:pPr>
-        <w:rPr>
-          <w:lang w:val="en-GB"/>
-        </w:rPr>
-      </w:pPr>
-    </w:p>
+    <w:p/>
+    <w:p/>
     <w:tbl>
       <w:tblPr>
         <w:tblStyle w:val="Tabelraster"/>
@@ -2914,7 +3747,6 @@
         <w:jc w:val="left"/>
       </w:pPr>
       <w:r>
-        <w:lastRenderedPageBreak/>
         <w:t>B1-K1-W1: Plant werkzaamheden en bewaakt de voortgang</w:t>
       </w:r>
     </w:p>

</xml_diff>